<commit_message>
boze zeby ostatni raz
</commit_message>
<xml_diff>
--- a/dokumentacja/dokumentacja html/Dokumentacja_Deweloperska.docx
+++ b/dokumentacja/dokumentacja html/Dokumentacja_Deweloperska.docx
@@ -482,298 +482,6 @@
         <w:rPr>
           <w:sz w:val="28"/>
           <w:szCs w:val="28"/>
-          <w:lang w:val="en-US"/>
-        </w:rPr>
-        <w:br w:type="page"/>
-      </w:r>
-    </w:p>
-    <w:p>
-      <w:pPr>
-        <w:tabs>
-          <w:tab w:val="left" w:pos="1843"/>
-          <w:tab w:val="left" w:pos="6480"/>
-        </w:tabs>
-        <w:ind w:left="170"/>
-        <w:rPr>
-          <w:szCs w:val="24"/>
-          <w:lang w:val="en-US"/>
-        </w:rPr>
-      </w:pPr>
-    </w:p>
-    <w:p>
-      <w:pPr>
-        <w:tabs>
-          <w:tab w:val="left" w:pos="1843"/>
-          <w:tab w:val="left" w:pos="6480"/>
-        </w:tabs>
-        <w:ind w:left="170"/>
-        <w:rPr>
-          <w:szCs w:val="24"/>
-          <w:lang w:val="en-US"/>
-        </w:rPr>
-      </w:pPr>
-    </w:p>
-    <w:p>
-      <w:pPr>
-        <w:tabs>
-          <w:tab w:val="left" w:pos="1843"/>
-          <w:tab w:val="left" w:pos="6480"/>
-        </w:tabs>
-        <w:ind w:left="170"/>
-        <w:rPr>
-          <w:szCs w:val="24"/>
-          <w:lang w:val="en-US"/>
-        </w:rPr>
-      </w:pPr>
-    </w:p>
-    <w:p>
-      <w:pPr>
-        <w:tabs>
-          <w:tab w:val="left" w:pos="1843"/>
-          <w:tab w:val="left" w:pos="6480"/>
-        </w:tabs>
-        <w:ind w:left="170"/>
-        <w:rPr>
-          <w:szCs w:val="24"/>
-          <w:lang w:val="en-US"/>
-        </w:rPr>
-      </w:pPr>
-    </w:p>
-    <w:p>
-      <w:pPr>
-        <w:tabs>
-          <w:tab w:val="left" w:pos="1843"/>
-          <w:tab w:val="left" w:pos="6480"/>
-        </w:tabs>
-        <w:ind w:left="170"/>
-        <w:rPr>
-          <w:szCs w:val="24"/>
-          <w:lang w:val="en-US"/>
-        </w:rPr>
-      </w:pPr>
-    </w:p>
-    <w:p>
-      <w:pPr>
-        <w:tabs>
-          <w:tab w:val="left" w:pos="1843"/>
-          <w:tab w:val="left" w:pos="6480"/>
-        </w:tabs>
-        <w:ind w:left="170"/>
-        <w:rPr>
-          <w:szCs w:val="24"/>
-          <w:lang w:val="en-US"/>
-        </w:rPr>
-      </w:pPr>
-    </w:p>
-    <w:p>
-      <w:pPr>
-        <w:tabs>
-          <w:tab w:val="left" w:pos="1843"/>
-          <w:tab w:val="left" w:pos="6480"/>
-        </w:tabs>
-        <w:ind w:left="170"/>
-        <w:rPr>
-          <w:szCs w:val="24"/>
-          <w:lang w:val="en-US"/>
-        </w:rPr>
-      </w:pPr>
-    </w:p>
-    <w:p>
-      <w:pPr>
-        <w:tabs>
-          <w:tab w:val="left" w:pos="1843"/>
-          <w:tab w:val="left" w:pos="6480"/>
-        </w:tabs>
-        <w:ind w:left="170"/>
-        <w:rPr>
-          <w:szCs w:val="24"/>
-          <w:lang w:val="en-US"/>
-        </w:rPr>
-      </w:pPr>
-    </w:p>
-    <w:p>
-      <w:pPr>
-        <w:tabs>
-          <w:tab w:val="left" w:pos="1843"/>
-          <w:tab w:val="left" w:pos="6480"/>
-        </w:tabs>
-        <w:ind w:left="170"/>
-        <w:rPr>
-          <w:szCs w:val="24"/>
-          <w:lang w:val="en-US"/>
-        </w:rPr>
-      </w:pPr>
-    </w:p>
-    <w:p>
-      <w:pPr>
-        <w:tabs>
-          <w:tab w:val="left" w:pos="1843"/>
-          <w:tab w:val="left" w:pos="6480"/>
-        </w:tabs>
-        <w:ind w:left="170"/>
-        <w:rPr>
-          <w:szCs w:val="24"/>
-          <w:lang w:val="en-US"/>
-        </w:rPr>
-      </w:pPr>
-    </w:p>
-    <w:p>
-      <w:pPr>
-        <w:tabs>
-          <w:tab w:val="left" w:pos="1843"/>
-          <w:tab w:val="left" w:pos="6480"/>
-        </w:tabs>
-        <w:ind w:left="170"/>
-        <w:rPr>
-          <w:szCs w:val="24"/>
-          <w:lang w:val="en-US"/>
-        </w:rPr>
-      </w:pPr>
-    </w:p>
-    <w:p>
-      <w:pPr>
-        <w:tabs>
-          <w:tab w:val="left" w:pos="1843"/>
-          <w:tab w:val="left" w:pos="6480"/>
-        </w:tabs>
-        <w:ind w:left="170"/>
-        <w:rPr>
-          <w:szCs w:val="24"/>
-          <w:lang w:val="en-US"/>
-        </w:rPr>
-      </w:pPr>
-    </w:p>
-    <w:p>
-      <w:pPr>
-        <w:tabs>
-          <w:tab w:val="left" w:pos="1843"/>
-          <w:tab w:val="left" w:pos="6480"/>
-        </w:tabs>
-        <w:ind w:left="170"/>
-        <w:rPr>
-          <w:szCs w:val="24"/>
-          <w:lang w:val="en-US"/>
-        </w:rPr>
-      </w:pPr>
-    </w:p>
-    <w:p>
-      <w:pPr>
-        <w:tabs>
-          <w:tab w:val="left" w:pos="1843"/>
-          <w:tab w:val="left" w:pos="6480"/>
-        </w:tabs>
-        <w:ind w:left="170"/>
-        <w:rPr>
-          <w:szCs w:val="24"/>
-          <w:lang w:val="en-US"/>
-        </w:rPr>
-      </w:pPr>
-    </w:p>
-    <w:p>
-      <w:pPr>
-        <w:tabs>
-          <w:tab w:val="left" w:pos="1843"/>
-          <w:tab w:val="left" w:pos="6480"/>
-        </w:tabs>
-        <w:ind w:left="170"/>
-        <w:rPr>
-          <w:szCs w:val="24"/>
-          <w:lang w:val="en-US"/>
-        </w:rPr>
-      </w:pPr>
-    </w:p>
-    <w:p>
-      <w:pPr>
-        <w:tabs>
-          <w:tab w:val="left" w:pos="1843"/>
-          <w:tab w:val="left" w:pos="6480"/>
-        </w:tabs>
-        <w:ind w:left="170"/>
-        <w:rPr>
-          <w:szCs w:val="24"/>
-          <w:lang w:val="en-US"/>
-        </w:rPr>
-      </w:pPr>
-    </w:p>
-    <w:p>
-      <w:pPr>
-        <w:tabs>
-          <w:tab w:val="left" w:pos="1843"/>
-          <w:tab w:val="left" w:pos="6480"/>
-        </w:tabs>
-        <w:ind w:left="170"/>
-        <w:rPr>
-          <w:szCs w:val="24"/>
-          <w:lang w:val="en-US"/>
-        </w:rPr>
-      </w:pPr>
-    </w:p>
-    <w:p>
-      <w:pPr>
-        <w:tabs>
-          <w:tab w:val="left" w:pos="1843"/>
-          <w:tab w:val="left" w:pos="6480"/>
-        </w:tabs>
-        <w:ind w:left="170"/>
-        <w:jc w:val="center"/>
-        <w:rPr>
-          <w:szCs w:val="24"/>
-        </w:rPr>
-      </w:pPr>
-      <w:r>
-        <w:rPr>
-          <w:szCs w:val="24"/>
-        </w:rPr>
-        <w:t>OŚWIADCZENIE AUTORÓW PRACY</w:t>
-      </w:r>
-    </w:p>
-    <w:p>
-      <w:pPr>
-        <w:tabs>
-          <w:tab w:val="left" w:pos="1843"/>
-          <w:tab w:val="left" w:pos="6480"/>
-        </w:tabs>
-        <w:rPr>
-          <w:szCs w:val="24"/>
-        </w:rPr>
-      </w:pPr>
-    </w:p>
-    <w:p>
-      <w:pPr>
-        <w:tabs>
-          <w:tab w:val="left" w:pos="1843"/>
-          <w:tab w:val="left" w:pos="6480"/>
-        </w:tabs>
-        <w:ind w:left="1418" w:right="1417"/>
-        <w:jc w:val="both"/>
-        <w:rPr>
-          <w:szCs w:val="24"/>
-        </w:rPr>
-      </w:pPr>
-      <w:r>
-        <w:rPr>
-          <w:szCs w:val="24"/>
-        </w:rPr>
-        <w:t>Oświadczamy, świadomi odpowiedzialności karnej za poświadczenie nieprawdy, że niniejszą pracę dyplomową wykonaliśmy osobiście i samodzielnie (w zakresie wyszczególnionym we wstępie) i że nie korzystaliśmy ze źródeł innych niż wymienione w pracy</w:t>
-      </w:r>
-      <w:r>
-        <w:rPr>
-          <w:szCs w:val="24"/>
-        </w:rPr>
-        <w:t>.</w:t>
-      </w:r>
-    </w:p>
-    <w:p>
-      <w:pPr>
-        <w:rPr>
-          <w:sz w:val="28"/>
-          <w:szCs w:val="28"/>
-        </w:rPr>
-      </w:pPr>
-      <w:r>
-        <w:rPr>
-          <w:sz w:val="28"/>
-          <w:szCs w:val="28"/>
         </w:rPr>
         <w:br w:type="page"/>
       </w:r>
@@ -893,7 +601,7 @@
                 <w:noProof/>
                 <w:webHidden/>
               </w:rPr>
-              <w:t>5</w:t>
+              <w:t>4</w:t>
             </w:r>
             <w:r>
               <w:rPr>
@@ -981,7 +689,7 @@
                 <w:noProof/>
                 <w:webHidden/>
               </w:rPr>
-              <w:t>5</w:t>
+              <w:t>4</w:t>
             </w:r>
             <w:r>
               <w:rPr>
@@ -1069,7 +777,7 @@
                 <w:noProof/>
                 <w:webHidden/>
               </w:rPr>
-              <w:t>5</w:t>
+              <w:t>4</w:t>
             </w:r>
             <w:r>
               <w:rPr>
@@ -1157,7 +865,7 @@
                 <w:noProof/>
                 <w:webHidden/>
               </w:rPr>
-              <w:t>5</w:t>
+              <w:t>4</w:t>
             </w:r>
             <w:r>
               <w:rPr>
@@ -1245,7 +953,7 @@
                 <w:noProof/>
                 <w:webHidden/>
               </w:rPr>
-              <w:t>5</w:t>
+              <w:t>4</w:t>
             </w:r>
             <w:r>
               <w:rPr>
@@ -1335,7 +1043,7 @@
                 <w:noProof/>
                 <w:webHidden/>
               </w:rPr>
-              <w:t>6</w:t>
+              <w:t>5</w:t>
             </w:r>
             <w:r>
               <w:rPr>
@@ -1425,7 +1133,7 @@
                 <w:noProof/>
                 <w:webHidden/>
               </w:rPr>
-              <w:t>6</w:t>
+              <w:t>5</w:t>
             </w:r>
             <w:r>
               <w:rPr>
@@ -1513,7 +1221,7 @@
                 <w:noProof/>
                 <w:webHidden/>
               </w:rPr>
-              <w:t>7</w:t>
+              <w:t>6</w:t>
             </w:r>
             <w:r>
               <w:rPr>
@@ -1601,7 +1309,7 @@
                 <w:noProof/>
                 <w:webHidden/>
               </w:rPr>
-              <w:t>7</w:t>
+              <w:t>6</w:t>
             </w:r>
             <w:r>
               <w:rPr>
@@ -2043,7 +1751,7 @@
                 <w:noProof/>
                 <w:webHidden/>
               </w:rPr>
-              <w:t>9</w:t>
+              <w:t>10</w:t>
             </w:r>
             <w:r>
               <w:rPr>
@@ -2219,7 +1927,7 @@
                 <w:noProof/>
                 <w:webHidden/>
               </w:rPr>
-              <w:t>10</w:t>
+              <w:t>11</w:t>
             </w:r>
             <w:r>
               <w:rPr>
@@ -2307,7 +2015,7 @@
                 <w:noProof/>
                 <w:webHidden/>
               </w:rPr>
-              <w:t>11</w:t>
+              <w:t>12</w:t>
             </w:r>
             <w:r>
               <w:rPr>
@@ -2571,7 +2279,7 @@
                 <w:noProof/>
                 <w:webHidden/>
               </w:rPr>
-              <w:t>12</w:t>
+              <w:t>13</w:t>
             </w:r>
             <w:r>
               <w:rPr>
@@ -2659,7 +2367,7 @@
                 <w:noProof/>
                 <w:webHidden/>
               </w:rPr>
-              <w:t>12</w:t>
+              <w:t>13</w:t>
             </w:r>
             <w:r>
               <w:rPr>
@@ -2749,7 +2457,7 @@
                 <w:noProof/>
                 <w:webHidden/>
               </w:rPr>
-              <w:t>12</w:t>
+              <w:t>13</w:t>
             </w:r>
             <w:r>
               <w:rPr>
@@ -2839,7 +2547,7 @@
                 <w:noProof/>
                 <w:webHidden/>
               </w:rPr>
-              <w:t>13</w:t>
+              <w:t>14</w:t>
             </w:r>
             <w:r>
               <w:rPr>
@@ -2927,7 +2635,7 @@
                 <w:noProof/>
                 <w:webHidden/>
               </w:rPr>
-              <w:t>13</w:t>
+              <w:t>14</w:t>
             </w:r>
             <w:r>
               <w:rPr>
@@ -3015,7 +2723,7 @@
                 <w:noProof/>
                 <w:webHidden/>
               </w:rPr>
-              <w:t>14</w:t>
+              <w:t>15</w:t>
             </w:r>
             <w:r>
               <w:rPr>
@@ -3103,7 +2811,7 @@
                 <w:noProof/>
                 <w:webHidden/>
               </w:rPr>
-              <w:t>14</w:t>
+              <w:t>15</w:t>
             </w:r>
             <w:r>
               <w:rPr>
@@ -3191,7 +2899,7 @@
                 <w:noProof/>
                 <w:webHidden/>
               </w:rPr>
-              <w:t>14</w:t>
+              <w:t>15</w:t>
             </w:r>
             <w:r>
               <w:rPr>
@@ -3279,7 +2987,7 @@
                 <w:noProof/>
                 <w:webHidden/>
               </w:rPr>
-              <w:t>14</w:t>
+              <w:t>15</w:t>
             </w:r>
             <w:r>
               <w:rPr>
@@ -3367,7 +3075,7 @@
                 <w:noProof/>
                 <w:webHidden/>
               </w:rPr>
-              <w:t>14</w:t>
+              <w:t>16</w:t>
             </w:r>
             <w:r>
               <w:rPr>
@@ -3455,7 +3163,7 @@
                 <w:noProof/>
                 <w:webHidden/>
               </w:rPr>
-              <w:t>14</w:t>
+              <w:t>16</w:t>
             </w:r>
             <w:r>
               <w:rPr>
@@ -3543,7 +3251,7 @@
                 <w:noProof/>
                 <w:webHidden/>
               </w:rPr>
-              <w:t>14</w:t>
+              <w:t>16</w:t>
             </w:r>
             <w:r>
               <w:rPr>
@@ -3631,7 +3339,7 @@
                 <w:noProof/>
                 <w:webHidden/>
               </w:rPr>
-              <w:t>14</w:t>
+              <w:t>16</w:t>
             </w:r>
             <w:r>
               <w:rPr>
@@ -3719,7 +3427,7 @@
                 <w:noProof/>
                 <w:webHidden/>
               </w:rPr>
-              <w:t>15</w:t>
+              <w:t>16</w:t>
             </w:r>
             <w:r>
               <w:rPr>
@@ -3807,7 +3515,7 @@
                 <w:noProof/>
                 <w:webHidden/>
               </w:rPr>
-              <w:t>15</w:t>
+              <w:t>16</w:t>
             </w:r>
             <w:r>
               <w:rPr>
@@ -3895,7 +3603,7 @@
                 <w:noProof/>
                 <w:webHidden/>
               </w:rPr>
-              <w:t>15</w:t>
+              <w:t>16</w:t>
             </w:r>
             <w:r>
               <w:rPr>
@@ -10861,12 +10569,7 @@
         </w:rPr>
       </w:pPr>
       <w:r>
-        <w:t>W obecnej wersji systemu</w:t>
-      </w:r>
-      <w:bookmarkStart w:id="27" w:name="_GoBack"/>
-      <w:bookmarkEnd w:id="27"/>
-      <w:r>
-        <w:t xml:space="preserve"> wszystkie dane wczytywane są metodą </w:t>
+        <w:t xml:space="preserve">W obecnej wersji systemu wszystkie dane wczytywane są metodą </w:t>
       </w:r>
       <w:proofErr w:type="spellStart"/>
       <w:r>
@@ -10953,11 +10656,11 @@
       <w:r>
         <w:t xml:space="preserve"> </w:t>
       </w:r>
-      <w:bookmarkStart w:id="28" w:name="_Toc424064804"/>
+      <w:bookmarkStart w:id="27" w:name="_Toc424064804"/>
       <w:r>
         <w:t>Ładowanie danych z pliku</w:t>
       </w:r>
-      <w:bookmarkEnd w:id="28"/>
+      <w:bookmarkEnd w:id="27"/>
     </w:p>
     <w:p>
       <w:pPr>
@@ -10986,12 +10689,12 @@
         <w:spacing w:before="0" w:after="240"/>
         <w:jc w:val="both"/>
       </w:pPr>
-      <w:bookmarkStart w:id="29" w:name="_Toc424064805"/>
+      <w:bookmarkStart w:id="28" w:name="_Toc424064805"/>
       <w:r>
         <w:lastRenderedPageBreak/>
         <w:t>Widoki szczegółowe</w:t>
       </w:r>
-      <w:bookmarkEnd w:id="29"/>
+      <w:bookmarkEnd w:id="28"/>
     </w:p>
     <w:p>
       <w:pPr>
@@ -11018,11 +10721,11 @@
         <w:spacing w:before="0" w:after="240"/>
         <w:jc w:val="both"/>
       </w:pPr>
-      <w:bookmarkStart w:id="30" w:name="_Toc424064806"/>
+      <w:bookmarkStart w:id="29" w:name="_Toc424064806"/>
       <w:r>
         <w:t>Skrzynka alertów</w:t>
       </w:r>
-      <w:bookmarkEnd w:id="30"/>
+      <w:bookmarkEnd w:id="29"/>
     </w:p>
     <w:p>
       <w:pPr>
@@ -11043,11 +10746,11 @@
         <w:spacing w:before="0" w:after="240"/>
         <w:jc w:val="both"/>
       </w:pPr>
-      <w:bookmarkStart w:id="31" w:name="_Toc424064807"/>
+      <w:bookmarkStart w:id="30" w:name="_Toc424064807"/>
       <w:r>
         <w:t>Problemy</w:t>
       </w:r>
-      <w:bookmarkEnd w:id="31"/>
+      <w:bookmarkEnd w:id="30"/>
       <w:r>
         <w:t xml:space="preserve"> </w:t>
       </w:r>
@@ -11074,11 +10777,11 @@
       <w:r>
         <w:t xml:space="preserve"> </w:t>
       </w:r>
-      <w:bookmarkStart w:id="32" w:name="_Toc424064808"/>
+      <w:bookmarkStart w:id="31" w:name="_Toc424064808"/>
       <w:r>
         <w:t>Drag and drop w kontekście wielu okien</w:t>
       </w:r>
-      <w:bookmarkEnd w:id="32"/>
+      <w:bookmarkEnd w:id="31"/>
     </w:p>
     <w:p>
       <w:pPr>
@@ -11146,11 +10849,11 @@
         <w:spacing w:before="0" w:after="240"/>
         <w:jc w:val="both"/>
       </w:pPr>
-      <w:bookmarkStart w:id="33" w:name="_Toc424064809"/>
+      <w:bookmarkStart w:id="32" w:name="_Toc424064809"/>
       <w:r>
         <w:t>Propozycje rozwoju</w:t>
       </w:r>
-      <w:bookmarkEnd w:id="33"/>
+      <w:bookmarkEnd w:id="32"/>
     </w:p>
     <w:p>
       <w:pPr>
@@ -11174,11 +10877,11 @@
       <w:r>
         <w:t xml:space="preserve"> </w:t>
       </w:r>
-      <w:bookmarkStart w:id="34" w:name="_Toc424064810"/>
+      <w:bookmarkStart w:id="33" w:name="_Toc424064810"/>
       <w:r>
         <w:t>Dostęp wykładowców</w:t>
       </w:r>
-      <w:bookmarkEnd w:id="34"/>
+      <w:bookmarkEnd w:id="33"/>
     </w:p>
     <w:p>
       <w:pPr>
@@ -11202,20 +10905,22 @@
       <w:r>
         <w:t xml:space="preserve"> </w:t>
       </w:r>
-      <w:bookmarkStart w:id="35" w:name="_Toc424064811"/>
+      <w:bookmarkStart w:id="34" w:name="_Toc424064811"/>
       <w:r>
         <w:t>Skrzynka wiadomości</w:t>
       </w:r>
+      <w:bookmarkEnd w:id="34"/>
+    </w:p>
+    <w:p>
+      <w:pPr>
+        <w:spacing w:after="240"/>
+        <w:jc w:val="both"/>
+      </w:pPr>
+      <w:r>
+        <w:t>Udostępnienie wykładowcą komunikacji z planistą w ramach systemu w celu wyrażenia opinii na temat planu zajęć.</w:t>
+      </w:r>
+      <w:bookmarkStart w:id="35" w:name="_GoBack"/>
       <w:bookmarkEnd w:id="35"/>
-    </w:p>
-    <w:p>
-      <w:pPr>
-        <w:spacing w:after="240"/>
-        <w:jc w:val="both"/>
-      </w:pPr>
-      <w:r>
-        <w:t>Udostępnienie wykładowcą komunikacji z planistą w ramach systemu w celu wyrażenia opinii na temat planu zajęć.</w:t>
-      </w:r>
     </w:p>
     <w:sectPr>
       <w:pgSz w:w="11906" w:h="16838"/>

</xml_diff>